<commit_message>
[Silverfox] Owl 관련 NPC 기본 적용
</commit_message>
<xml_diff>
--- a/DesignDocs/Design/기획 문서/NPC의 인식.docx
+++ b/DesignDocs/Design/기획 문서/NPC의 인식.docx
@@ -124,9 +124,6 @@
           <w:p>
             <w:pPr>
               <w:jc w:val="left"/>
-              <w:rPr>
-                <w:rFonts w:hint="eastAsia"/>
-              </w:rPr>
             </w:pPr>
             <w:r>
               <w:rPr>
@@ -143,9 +140,6 @@
           <w:p>
             <w:pPr>
               <w:jc w:val="left"/>
-              <w:rPr>
-                <w:rFonts w:hint="eastAsia"/>
-              </w:rPr>
             </w:pPr>
             <w:r>
               <w:rPr>
@@ -880,46 +874,13 @@
         <w:t xml:space="preserve">의 위치로 이동할 수 없을 경우 </w:t>
       </w:r>
       <w:r>
-        <w:t xml:space="preserve">(Melee </w:t>
-      </w:r>
-      <w:r>
-        <w:rPr>
-          <w:rFonts w:hint="eastAsia"/>
-        </w:rPr>
-        <w:t>한정)</w:t>
-      </w:r>
-      <w:r>
-        <w:t xml:space="preserve"> </w:t>
-      </w:r>
-      <w:r>
-        <w:rPr>
-          <w:rFonts w:hint="eastAsia"/>
-        </w:rPr>
-        <w:t>N</w:t>
-      </w:r>
-      <w:r>
-        <w:t>PC</w:t>
-      </w:r>
-      <w:r>
-        <w:rPr>
-          <w:rFonts w:hint="eastAsia"/>
-        </w:rPr>
-        <w:t xml:space="preserve">는 인식을 포기하고 </w:t>
-      </w:r>
-      <w:proofErr w:type="spellStart"/>
-      <w:r>
-        <w:rPr>
-          <w:rFonts w:hint="eastAsia"/>
-        </w:rPr>
-        <w:t>스폰</w:t>
-      </w:r>
-      <w:proofErr w:type="spellEnd"/>
-      <w:r>
-        <w:rPr>
-          <w:rFonts w:hint="eastAsia"/>
-        </w:rPr>
-        <w:t xml:space="preserve"> 포인트로 이동한다.</w:t>
-      </w:r>
+        <w:rPr>
+          <w:rFonts w:hint="eastAsia"/>
+        </w:rPr>
+        <w:t>현재 위치에서 배회를 시작한다.</w:t>
+      </w:r>
+      <w:bookmarkStart w:id="0" w:name="_GoBack"/>
+      <w:bookmarkEnd w:id="0"/>
     </w:p>
     <w:p>
       <w:pPr>
@@ -1027,8 +988,6 @@
         </w:rPr>
         <w:t>의 이동 제한</w:t>
       </w:r>
-      <w:bookmarkStart w:id="0" w:name="_GoBack"/>
-      <w:bookmarkEnd w:id="0"/>
     </w:p>
     <w:p>
       <w:r>
@@ -1277,10 +1236,7 @@
       </w:r>
       <w:proofErr w:type="gramStart"/>
       <w:r>
-        <w:t>&lt;</w:t>
-      </w:r>
-      <w:r>
-        <w:t xml:space="preserve"> </w:t>
+        <w:t xml:space="preserve">&lt; </w:t>
       </w:r>
       <w:r>
         <w:rPr>
@@ -1305,25 +1261,13 @@
         <w:rPr>
           <w:rFonts w:hint="eastAsia"/>
         </w:rPr>
-        <w:t>축</w:t>
-      </w:r>
-      <w:r>
-        <w:rPr>
-          <w:rFonts w:hint="eastAsia"/>
-        </w:rPr>
-        <w:t xml:space="preserve"> </w:t>
+        <w:t xml:space="preserve">축 </w:t>
       </w:r>
       <w:r>
         <w:rPr>
           <w:rFonts w:eastAsiaTheme="minorHAnsi"/>
         </w:rPr>
-        <w:t>☞</w:t>
-      </w:r>
-      <w:r>
-        <w:rPr>
-          <w:rFonts w:eastAsiaTheme="minorHAnsi"/>
-        </w:rPr>
-        <w:t xml:space="preserve"> </w:t>
+        <w:t xml:space="preserve">☞ </w:t>
       </w:r>
       <w:r>
         <w:rPr>
@@ -1432,20 +1376,8 @@
       </w:r>
     </w:p>
     <w:p/>
-    <w:p>
-      <w:pPr>
-        <w:rPr>
-          <w:rFonts w:hint="eastAsia"/>
-        </w:rPr>
-      </w:pPr>
-    </w:p>
-    <w:p>
-      <w:pPr>
-        <w:rPr>
-          <w:rFonts w:hint="eastAsia"/>
-        </w:rPr>
-      </w:pPr>
-    </w:p>
+    <w:p/>
+    <w:p/>
     <w:p>
       <w:r>
         <w:rPr>
@@ -1476,35 +1408,41 @@
         <w:rPr>
           <w:rFonts w:hint="eastAsia"/>
         </w:rPr>
+        <w:t xml:space="preserve">추가적으로 </w:t>
+      </w:r>
+      <w:r>
+        <w:t>Y</w:t>
+      </w:r>
+      <w:r>
+        <w:rPr>
+          <w:rFonts w:hint="eastAsia"/>
+        </w:rPr>
+        <w:t xml:space="preserve">축 관련해서 </w:t>
+      </w:r>
+      <w:r>
+        <w:t>PC</w:t>
+      </w:r>
+      <w:r>
+        <w:rPr>
+          <w:rFonts w:hint="eastAsia"/>
+        </w:rPr>
+        <w:t xml:space="preserve">와 </w:t>
+      </w:r>
+      <w:r>
+        <w:t xml:space="preserve">NPC </w:t>
+      </w:r>
+      <w:r>
+        <w:rPr>
+          <w:rFonts w:hint="eastAsia"/>
+        </w:rPr>
+        <w:t>관계가 정의가 되지 않고 있는데 빠른 정의가 필요합니</w:t>
+      </w:r>
+      <w:r>
+        <w:rPr>
+          <w:rFonts w:hint="eastAsia"/>
+        </w:rPr>
         <w:lastRenderedPageBreak/>
-        <w:t xml:space="preserve">추가적으로 </w:t>
-      </w:r>
-      <w:r>
-        <w:t>Y</w:t>
-      </w:r>
-      <w:r>
-        <w:rPr>
-          <w:rFonts w:hint="eastAsia"/>
-        </w:rPr>
-        <w:t xml:space="preserve">축 관련해서 </w:t>
-      </w:r>
-      <w:r>
-        <w:t>PC</w:t>
-      </w:r>
-      <w:r>
-        <w:rPr>
-          <w:rFonts w:hint="eastAsia"/>
-        </w:rPr>
-        <w:t xml:space="preserve">와 </w:t>
-      </w:r>
-      <w:r>
-        <w:t xml:space="preserve">NPC </w:t>
-      </w:r>
-      <w:r>
-        <w:rPr>
-          <w:rFonts w:hint="eastAsia"/>
-        </w:rPr>
-        <w:t>관계가 정의가 되지 않고 있는데 빠른 정의가 필요합니다.</w:t>
+        <w:t>다.</w:t>
       </w:r>
     </w:p>
     <w:sectPr>

</xml_diff>